<commit_message>
atualizacao dicionario de dados e modelo conceitual
</commit_message>
<xml_diff>
--- a/09-dicionarioDeDados/Template+-+Dicionário+de+Dados-emAula.docx
+++ b/09-dicionarioDeDados/Template+-+Dicionário+de+Dados-emAula.docx
@@ -866,8 +866,11 @@
             </w:pPr>
             <w:r>
               <w:rPr>
-                <w:rtl w:val="0"/>
-              </w:rPr>
+                <w:sz w:val="20"/>
+                <w:szCs w:val="20"/>
+                <w:rtl w:val="0"/>
+              </w:rPr>
+              <w:t xml:space="preserve">ALUNO</w:t>
             </w:r>
           </w:p>
         </w:tc>
@@ -905,8 +908,11 @@
             </w:pPr>
             <w:r>
               <w:rPr>
-                <w:rtl w:val="0"/>
-              </w:rPr>
+                <w:sz w:val="20"/>
+                <w:szCs w:val="20"/>
+                <w:rtl w:val="0"/>
+              </w:rPr>
+              <w:t xml:space="preserve">POSSUI</w:t>
             </w:r>
           </w:p>
         </w:tc>
@@ -1351,7 +1357,7 @@
           <w:szCs w:val="20"/>
           <w:rtl w:val="0"/>
         </w:rPr>
-        <w:t xml:space="preserve">2.1 - TABELA 1</w:t>
+        <w:t xml:space="preserve">2.1 - TABELA ALUNO</w:t>
       </w:r>
       <w:r>
         <w:rPr>
@@ -1687,8 +1693,11 @@
             </w:pPr>
             <w:r>
               <w:rPr>
-                <w:rtl w:val="0"/>
-              </w:rPr>
+                <w:sz w:val="20"/>
+                <w:szCs w:val="20"/>
+                <w:rtl w:val="0"/>
+              </w:rPr>
+              <w:t xml:space="preserve">idAluno</w:t>
             </w:r>
           </w:p>
         </w:tc>
@@ -1726,8 +1735,11 @@
             </w:pPr>
             <w:r>
               <w:rPr>
-                <w:rtl w:val="0"/>
-              </w:rPr>
+                <w:sz w:val="20"/>
+                <w:szCs w:val="20"/>
+                <w:rtl w:val="0"/>
+              </w:rPr>
+              <w:t xml:space="preserve">Inteiro</w:t>
             </w:r>
           </w:p>
         </w:tc>
@@ -1765,8 +1777,11 @@
             </w:pPr>
             <w:r>
               <w:rPr>
-                <w:rtl w:val="0"/>
-              </w:rPr>
+                <w:sz w:val="20"/>
+                <w:szCs w:val="20"/>
+                <w:rtl w:val="0"/>
+              </w:rPr>
+              <w:t xml:space="preserve">4 bytes</w:t>
             </w:r>
           </w:p>
         </w:tc>
@@ -1804,8 +1819,11 @@
             </w:pPr>
             <w:r>
               <w:rPr>
-                <w:rtl w:val="0"/>
-              </w:rPr>
+                <w:sz w:val="20"/>
+                <w:szCs w:val="20"/>
+                <w:rtl w:val="0"/>
+              </w:rPr>
+              <w:t xml:space="preserve">PK</w:t>
             </w:r>
           </w:p>
         </w:tc>
@@ -1882,8 +1900,11 @@
             </w:pPr>
             <w:r>
               <w:rPr>
-                <w:rtl w:val="0"/>
-              </w:rPr>
+                <w:sz w:val="20"/>
+                <w:szCs w:val="20"/>
+                <w:rtl w:val="0"/>
+              </w:rPr>
+              <w:t xml:space="preserve">auto_increment</w:t>
             </w:r>
           </w:p>
         </w:tc>
@@ -1921,8 +1942,11 @@
             </w:pPr>
             <w:r>
               <w:rPr>
-                <w:rtl w:val="0"/>
-              </w:rPr>
+                <w:sz w:val="20"/>
+                <w:szCs w:val="20"/>
+                <w:rtl w:val="0"/>
+              </w:rPr>
+              <w:t xml:space="preserve">Identificador do registro do aluno gerado de modo automático</w:t>
             </w:r>
           </w:p>
         </w:tc>
@@ -1967,35 +1991,41 @@
             </w:pPr>
             <w:r>
               <w:rPr>
-                <w:rtl w:val="0"/>
-              </w:rPr>
-            </w:r>
-          </w:p>
-        </w:tc>
-        <w:tc>
-          <w:tcPr>
-            <w:shd w:fill="auto" w:val="clear"/>
-            <w:tcMar>
-              <w:top w:w="100.0" w:type="dxa"/>
-              <w:left w:w="100.0" w:type="dxa"/>
-              <w:bottom w:w="100.0" w:type="dxa"/>
-              <w:right w:w="100.0" w:type="dxa"/>
-            </w:tcMar>
-            <w:vAlign w:val="top"/>
-          </w:tcPr>
-          <w:p>
-            <w:pPr>
-              <w:widowControl w:val="0"/>
-              <w:spacing w:line="240" w:lineRule="auto"/>
-              <w:rPr>
-                <w:sz w:val="20"/>
-                <w:szCs w:val="20"/>
-              </w:rPr>
-            </w:pPr>
-            <w:r>
-              <w:rPr>
-                <w:rtl w:val="0"/>
-              </w:rPr>
+                <w:sz w:val="20"/>
+                <w:szCs w:val="20"/>
+                <w:rtl w:val="0"/>
+              </w:rPr>
+              <w:t xml:space="preserve">nome</w:t>
+            </w:r>
+          </w:p>
+        </w:tc>
+        <w:tc>
+          <w:tcPr>
+            <w:shd w:fill="auto" w:val="clear"/>
+            <w:tcMar>
+              <w:top w:w="100.0" w:type="dxa"/>
+              <w:left w:w="100.0" w:type="dxa"/>
+              <w:bottom w:w="100.0" w:type="dxa"/>
+              <w:right w:w="100.0" w:type="dxa"/>
+            </w:tcMar>
+            <w:vAlign w:val="top"/>
+          </w:tcPr>
+          <w:p>
+            <w:pPr>
+              <w:widowControl w:val="0"/>
+              <w:spacing w:line="240" w:lineRule="auto"/>
+              <w:rPr>
+                <w:sz w:val="20"/>
+                <w:szCs w:val="20"/>
+              </w:rPr>
+            </w:pPr>
+            <w:r>
+              <w:rPr>
+                <w:sz w:val="20"/>
+                <w:szCs w:val="20"/>
+                <w:rtl w:val="0"/>
+              </w:rPr>
+              <w:t xml:space="preserve">Caractere</w:t>
             </w:r>
           </w:p>
         </w:tc>
@@ -2033,8 +2063,11 @@
             </w:pPr>
             <w:r>
               <w:rPr>
-                <w:rtl w:val="0"/>
-              </w:rPr>
+                <w:sz w:val="20"/>
+                <w:szCs w:val="20"/>
+                <w:rtl w:val="0"/>
+              </w:rPr>
+              <w:t xml:space="preserve">25 bytes</w:t>
             </w:r>
           </w:p>
         </w:tc>
@@ -2189,8 +2222,11 @@
             </w:pPr>
             <w:r>
               <w:rPr>
-                <w:rtl w:val="0"/>
-              </w:rPr>
+                <w:sz w:val="20"/>
+                <w:szCs w:val="20"/>
+                <w:rtl w:val="0"/>
+              </w:rPr>
+              <w:t xml:space="preserve">Nome do aluno</w:t>
             </w:r>
           </w:p>
         </w:tc>
@@ -2235,8 +2271,11 @@
             </w:pPr>
             <w:r>
               <w:rPr>
-                <w:rtl w:val="0"/>
-              </w:rPr>
+                <w:sz w:val="20"/>
+                <w:szCs w:val="20"/>
+                <w:rtl w:val="0"/>
+              </w:rPr>
+              <w:t xml:space="preserve">cpf</w:t>
             </w:r>
           </w:p>
         </w:tc>
@@ -2274,8 +2313,11 @@
             </w:pPr>
             <w:r>
               <w:rPr>
-                <w:rtl w:val="0"/>
-              </w:rPr>
+                <w:sz w:val="20"/>
+                <w:szCs w:val="20"/>
+                <w:rtl w:val="0"/>
+              </w:rPr>
+              <w:t xml:space="preserve">Caractere</w:t>
             </w:r>
           </w:p>
         </w:tc>
@@ -2313,8 +2355,11 @@
             </w:pPr>
             <w:r>
               <w:rPr>
-                <w:rtl w:val="0"/>
-              </w:rPr>
+                <w:sz w:val="20"/>
+                <w:szCs w:val="20"/>
+                <w:rtl w:val="0"/>
+              </w:rPr>
+              <w:t xml:space="preserve">14 bytes</w:t>
             </w:r>
           </w:p>
         </w:tc>
@@ -2352,8 +2397,11 @@
             </w:pPr>
             <w:r>
               <w:rPr>
-                <w:rtl w:val="0"/>
-              </w:rPr>
+                <w:sz w:val="20"/>
+                <w:szCs w:val="20"/>
+                <w:rtl w:val="0"/>
+              </w:rPr>
+              <w:t xml:space="preserve">Unique</w:t>
             </w:r>
           </w:p>
         </w:tc>
@@ -2469,8 +2517,11 @@
             </w:pPr>
             <w:r>
               <w:rPr>
-                <w:rtl w:val="0"/>
-              </w:rPr>
+                <w:sz w:val="20"/>
+                <w:szCs w:val="20"/>
+                <w:rtl w:val="0"/>
+              </w:rPr>
+              <w:t xml:space="preserve">CPF do aluno podendo ou não ser cadastrado com uma máscara</w:t>
             </w:r>
           </w:p>
         </w:tc>
@@ -2515,35 +2566,41 @@
             </w:pPr>
             <w:r>
               <w:rPr>
-                <w:rtl w:val="0"/>
-              </w:rPr>
-            </w:r>
-          </w:p>
-        </w:tc>
-        <w:tc>
-          <w:tcPr>
-            <w:shd w:fill="auto" w:val="clear"/>
-            <w:tcMar>
-              <w:top w:w="100.0" w:type="dxa"/>
-              <w:left w:w="100.0" w:type="dxa"/>
-              <w:bottom w:w="100.0" w:type="dxa"/>
-              <w:right w:w="100.0" w:type="dxa"/>
-            </w:tcMar>
-            <w:vAlign w:val="top"/>
-          </w:tcPr>
-          <w:p>
-            <w:pPr>
-              <w:widowControl w:val="0"/>
-              <w:spacing w:line="240" w:lineRule="auto"/>
-              <w:rPr>
-                <w:sz w:val="20"/>
-                <w:szCs w:val="20"/>
-              </w:rPr>
-            </w:pPr>
-            <w:r>
-              <w:rPr>
-                <w:rtl w:val="0"/>
-              </w:rPr>
+                <w:sz w:val="20"/>
+                <w:szCs w:val="20"/>
+                <w:rtl w:val="0"/>
+              </w:rPr>
+              <w:t xml:space="preserve">sexo</w:t>
+            </w:r>
+          </w:p>
+        </w:tc>
+        <w:tc>
+          <w:tcPr>
+            <w:shd w:fill="auto" w:val="clear"/>
+            <w:tcMar>
+              <w:top w:w="100.0" w:type="dxa"/>
+              <w:left w:w="100.0" w:type="dxa"/>
+              <w:bottom w:w="100.0" w:type="dxa"/>
+              <w:right w:w="100.0" w:type="dxa"/>
+            </w:tcMar>
+            <w:vAlign w:val="top"/>
+          </w:tcPr>
+          <w:p>
+            <w:pPr>
+              <w:widowControl w:val="0"/>
+              <w:spacing w:line="240" w:lineRule="auto"/>
+              <w:rPr>
+                <w:sz w:val="20"/>
+                <w:szCs w:val="20"/>
+              </w:rPr>
+            </w:pPr>
+            <w:r>
+              <w:rPr>
+                <w:sz w:val="20"/>
+                <w:szCs w:val="20"/>
+                <w:rtl w:val="0"/>
+              </w:rPr>
+              <w:t xml:space="preserve">Caractere</w:t>
             </w:r>
           </w:p>
         </w:tc>
@@ -2581,8 +2638,842 @@
             </w:pPr>
             <w:r>
               <w:rPr>
-                <w:rtl w:val="0"/>
-              </w:rPr>
+                <w:sz w:val="20"/>
+                <w:szCs w:val="20"/>
+                <w:rtl w:val="0"/>
+              </w:rPr>
+              <w:t xml:space="preserve">1 byte</w:t>
+            </w:r>
+          </w:p>
+        </w:tc>
+        <w:tc>
+          <w:tcPr>
+            <w:shd w:fill="auto" w:val="clear"/>
+            <w:tcMar>
+              <w:top w:w="100.0" w:type="dxa"/>
+              <w:left w:w="100.0" w:type="dxa"/>
+              <w:bottom w:w="100.0" w:type="dxa"/>
+              <w:right w:w="100.0" w:type="dxa"/>
+            </w:tcMar>
+            <w:vAlign w:val="top"/>
+          </w:tcPr>
+          <w:p>
+            <w:pPr>
+              <w:keepNext w:val="0"/>
+              <w:keepLines w:val="0"/>
+              <w:widowControl w:val="0"/>
+              <w:pBdr>
+                <w:top w:space="0" w:sz="0" w:val="nil"/>
+                <w:left w:space="0" w:sz="0" w:val="nil"/>
+                <w:bottom w:space="0" w:sz="0" w:val="nil"/>
+                <w:right w:space="0" w:sz="0" w:val="nil"/>
+                <w:between w:space="0" w:sz="0" w:val="nil"/>
+              </w:pBdr>
+              <w:shd w:fill="auto" w:val="clear"/>
+              <w:spacing w:after="0" w:before="0" w:line="240" w:lineRule="auto"/>
+              <w:ind w:left="0" w:right="0" w:firstLine="0"/>
+              <w:jc w:val="left"/>
+              <w:rPr>
+                <w:sz w:val="20"/>
+                <w:szCs w:val="20"/>
+              </w:rPr>
+            </w:pPr>
+            <w:r>
+              <w:rPr>
+                <w:rtl w:val="0"/>
+              </w:rPr>
+            </w:r>
+          </w:p>
+        </w:tc>
+        <w:tc>
+          <w:tcPr>
+            <w:shd w:fill="auto" w:val="clear"/>
+            <w:tcMar>
+              <w:top w:w="100.0" w:type="dxa"/>
+              <w:left w:w="100.0" w:type="dxa"/>
+              <w:bottom w:w="100.0" w:type="dxa"/>
+              <w:right w:w="100.0" w:type="dxa"/>
+            </w:tcMar>
+            <w:vAlign w:val="top"/>
+          </w:tcPr>
+          <w:p>
+            <w:pPr>
+              <w:keepNext w:val="0"/>
+              <w:keepLines w:val="0"/>
+              <w:widowControl w:val="0"/>
+              <w:pBdr>
+                <w:top w:space="0" w:sz="0" w:val="nil"/>
+                <w:left w:space="0" w:sz="0" w:val="nil"/>
+                <w:bottom w:space="0" w:sz="0" w:val="nil"/>
+                <w:right w:space="0" w:sz="0" w:val="nil"/>
+                <w:between w:space="0" w:sz="0" w:val="nil"/>
+              </w:pBdr>
+              <w:shd w:fill="auto" w:val="clear"/>
+              <w:spacing w:after="0" w:before="0" w:line="240" w:lineRule="auto"/>
+              <w:ind w:left="0" w:right="0" w:firstLine="0"/>
+              <w:jc w:val="left"/>
+              <w:rPr>
+                <w:sz w:val="20"/>
+                <w:szCs w:val="20"/>
+              </w:rPr>
+            </w:pPr>
+            <w:r>
+              <w:rPr>
+                <w:rtl w:val="0"/>
+              </w:rPr>
+            </w:r>
+          </w:p>
+        </w:tc>
+        <w:tc>
+          <w:tcPr>
+            <w:shd w:fill="auto" w:val="clear"/>
+            <w:tcMar>
+              <w:top w:w="100.0" w:type="dxa"/>
+              <w:left w:w="100.0" w:type="dxa"/>
+              <w:bottom w:w="100.0" w:type="dxa"/>
+              <w:right w:w="100.0" w:type="dxa"/>
+            </w:tcMar>
+            <w:vAlign w:val="top"/>
+          </w:tcPr>
+          <w:p>
+            <w:pPr>
+              <w:keepNext w:val="0"/>
+              <w:keepLines w:val="0"/>
+              <w:widowControl w:val="0"/>
+              <w:pBdr>
+                <w:top w:space="0" w:sz="0" w:val="nil"/>
+                <w:left w:space="0" w:sz="0" w:val="nil"/>
+                <w:bottom w:space="0" w:sz="0" w:val="nil"/>
+                <w:right w:space="0" w:sz="0" w:val="nil"/>
+                <w:between w:space="0" w:sz="0" w:val="nil"/>
+              </w:pBdr>
+              <w:shd w:fill="auto" w:val="clear"/>
+              <w:spacing w:after="0" w:before="0" w:line="240" w:lineRule="auto"/>
+              <w:ind w:left="0" w:right="0" w:firstLine="0"/>
+              <w:jc w:val="left"/>
+              <w:rPr>
+                <w:sz w:val="20"/>
+                <w:szCs w:val="20"/>
+              </w:rPr>
+            </w:pPr>
+            <w:r>
+              <w:rPr>
+                <w:rtl w:val="0"/>
+              </w:rPr>
+            </w:r>
+          </w:p>
+        </w:tc>
+        <w:tc>
+          <w:tcPr>
+            <w:shd w:fill="auto" w:val="clear"/>
+            <w:tcMar>
+              <w:top w:w="100.0" w:type="dxa"/>
+              <w:left w:w="100.0" w:type="dxa"/>
+              <w:bottom w:w="100.0" w:type="dxa"/>
+              <w:right w:w="100.0" w:type="dxa"/>
+            </w:tcMar>
+            <w:vAlign w:val="top"/>
+          </w:tcPr>
+          <w:p>
+            <w:pPr>
+              <w:keepNext w:val="0"/>
+              <w:keepLines w:val="0"/>
+              <w:widowControl w:val="0"/>
+              <w:pBdr>
+                <w:top w:space="0" w:sz="0" w:val="nil"/>
+                <w:left w:space="0" w:sz="0" w:val="nil"/>
+                <w:bottom w:space="0" w:sz="0" w:val="nil"/>
+                <w:right w:space="0" w:sz="0" w:val="nil"/>
+                <w:between w:space="0" w:sz="0" w:val="nil"/>
+              </w:pBdr>
+              <w:shd w:fill="auto" w:val="clear"/>
+              <w:spacing w:after="0" w:before="0" w:line="240" w:lineRule="auto"/>
+              <w:ind w:left="0" w:right="0" w:firstLine="0"/>
+              <w:jc w:val="left"/>
+              <w:rPr>
+                <w:sz w:val="20"/>
+                <w:szCs w:val="20"/>
+              </w:rPr>
+            </w:pPr>
+            <w:r>
+              <w:rPr>
+                <w:rtl w:val="0"/>
+              </w:rPr>
+            </w:r>
+          </w:p>
+        </w:tc>
+      </w:tr>
+      <w:tr>
+        <w:trPr>
+          <w:cantSplit w:val="0"/>
+          <w:trHeight w:val="400" w:hRule="atLeast"/>
+          <w:tblHeader w:val="0"/>
+        </w:trPr>
+        <w:tc>
+          <w:tcPr>
+            <w:shd w:fill="auto" w:val="clear"/>
+            <w:tcMar>
+              <w:top w:w="100.0" w:type="dxa"/>
+              <w:left w:w="100.0" w:type="dxa"/>
+              <w:bottom w:w="100.0" w:type="dxa"/>
+              <w:right w:w="100.0" w:type="dxa"/>
+            </w:tcMar>
+            <w:vAlign w:val="top"/>
+          </w:tcPr>
+          <w:p>
+            <w:pPr>
+              <w:keepNext w:val="0"/>
+              <w:keepLines w:val="0"/>
+              <w:widowControl w:val="0"/>
+              <w:pBdr>
+                <w:top w:space="0" w:sz="0" w:val="nil"/>
+                <w:left w:space="0" w:sz="0" w:val="nil"/>
+                <w:bottom w:space="0" w:sz="0" w:val="nil"/>
+                <w:right w:space="0" w:sz="0" w:val="nil"/>
+                <w:between w:space="0" w:sz="0" w:val="nil"/>
+              </w:pBdr>
+              <w:shd w:fill="auto" w:val="clear"/>
+              <w:spacing w:after="0" w:before="0" w:line="240" w:lineRule="auto"/>
+              <w:ind w:left="0" w:right="0" w:firstLine="0"/>
+              <w:jc w:val="left"/>
+              <w:rPr>
+                <w:sz w:val="20"/>
+                <w:szCs w:val="20"/>
+              </w:rPr>
+            </w:pPr>
+            <w:r>
+              <w:rPr>
+                <w:sz w:val="20"/>
+                <w:szCs w:val="20"/>
+                <w:rtl w:val="0"/>
+              </w:rPr>
+              <w:t xml:space="preserve">ativoSn</w:t>
+            </w:r>
+          </w:p>
+        </w:tc>
+        <w:tc>
+          <w:tcPr>
+            <w:shd w:fill="auto" w:val="clear"/>
+            <w:tcMar>
+              <w:top w:w="100.0" w:type="dxa"/>
+              <w:left w:w="100.0" w:type="dxa"/>
+              <w:bottom w:w="100.0" w:type="dxa"/>
+              <w:right w:w="100.0" w:type="dxa"/>
+            </w:tcMar>
+            <w:vAlign w:val="top"/>
+          </w:tcPr>
+          <w:p>
+            <w:pPr>
+              <w:widowControl w:val="0"/>
+              <w:spacing w:line="240" w:lineRule="auto"/>
+              <w:rPr>
+                <w:sz w:val="20"/>
+                <w:szCs w:val="20"/>
+              </w:rPr>
+            </w:pPr>
+            <w:r>
+              <w:rPr>
+                <w:sz w:val="20"/>
+                <w:szCs w:val="20"/>
+                <w:rtl w:val="0"/>
+              </w:rPr>
+              <w:t xml:space="preserve">Inteiro</w:t>
+            </w:r>
+          </w:p>
+        </w:tc>
+        <w:tc>
+          <w:tcPr>
+            <w:shd w:fill="auto" w:val="clear"/>
+            <w:tcMar>
+              <w:top w:w="100.0" w:type="dxa"/>
+              <w:left w:w="100.0" w:type="dxa"/>
+              <w:bottom w:w="100.0" w:type="dxa"/>
+              <w:right w:w="100.0" w:type="dxa"/>
+            </w:tcMar>
+            <w:vAlign w:val="top"/>
+          </w:tcPr>
+          <w:p>
+            <w:pPr>
+              <w:keepNext w:val="0"/>
+              <w:keepLines w:val="0"/>
+              <w:widowControl w:val="0"/>
+              <w:pBdr>
+                <w:top w:space="0" w:sz="0" w:val="nil"/>
+                <w:left w:space="0" w:sz="0" w:val="nil"/>
+                <w:bottom w:space="0" w:sz="0" w:val="nil"/>
+                <w:right w:space="0" w:sz="0" w:val="nil"/>
+                <w:between w:space="0" w:sz="0" w:val="nil"/>
+              </w:pBdr>
+              <w:shd w:fill="auto" w:val="clear"/>
+              <w:spacing w:after="0" w:before="0" w:line="240" w:lineRule="auto"/>
+              <w:ind w:left="0" w:right="0" w:firstLine="0"/>
+              <w:jc w:val="left"/>
+              <w:rPr>
+                <w:sz w:val="20"/>
+                <w:szCs w:val="20"/>
+              </w:rPr>
+            </w:pPr>
+            <w:r>
+              <w:rPr>
+                <w:sz w:val="20"/>
+                <w:szCs w:val="20"/>
+                <w:rtl w:val="0"/>
+              </w:rPr>
+              <w:t xml:space="preserve">4 bytes</w:t>
+            </w:r>
+          </w:p>
+        </w:tc>
+        <w:tc>
+          <w:tcPr>
+            <w:shd w:fill="auto" w:val="clear"/>
+            <w:tcMar>
+              <w:top w:w="100.0" w:type="dxa"/>
+              <w:left w:w="100.0" w:type="dxa"/>
+              <w:bottom w:w="100.0" w:type="dxa"/>
+              <w:right w:w="100.0" w:type="dxa"/>
+            </w:tcMar>
+            <w:vAlign w:val="top"/>
+          </w:tcPr>
+          <w:p>
+            <w:pPr>
+              <w:keepNext w:val="0"/>
+              <w:keepLines w:val="0"/>
+              <w:widowControl w:val="0"/>
+              <w:pBdr>
+                <w:top w:space="0" w:sz="0" w:val="nil"/>
+                <w:left w:space="0" w:sz="0" w:val="nil"/>
+                <w:bottom w:space="0" w:sz="0" w:val="nil"/>
+                <w:right w:space="0" w:sz="0" w:val="nil"/>
+                <w:between w:space="0" w:sz="0" w:val="nil"/>
+              </w:pBdr>
+              <w:shd w:fill="auto" w:val="clear"/>
+              <w:spacing w:after="0" w:before="0" w:line="240" w:lineRule="auto"/>
+              <w:ind w:left="0" w:right="0" w:firstLine="0"/>
+              <w:jc w:val="left"/>
+              <w:rPr>
+                <w:sz w:val="20"/>
+                <w:szCs w:val="20"/>
+              </w:rPr>
+            </w:pPr>
+            <w:r>
+              <w:rPr>
+                <w:rtl w:val="0"/>
+              </w:rPr>
+            </w:r>
+          </w:p>
+        </w:tc>
+        <w:tc>
+          <w:tcPr>
+            <w:shd w:fill="auto" w:val="clear"/>
+            <w:tcMar>
+              <w:top w:w="100.0" w:type="dxa"/>
+              <w:left w:w="100.0" w:type="dxa"/>
+              <w:bottom w:w="100.0" w:type="dxa"/>
+              <w:right w:w="100.0" w:type="dxa"/>
+            </w:tcMar>
+            <w:vAlign w:val="top"/>
+          </w:tcPr>
+          <w:p>
+            <w:pPr>
+              <w:keepNext w:val="0"/>
+              <w:keepLines w:val="0"/>
+              <w:widowControl w:val="0"/>
+              <w:pBdr>
+                <w:top w:space="0" w:sz="0" w:val="nil"/>
+                <w:left w:space="0" w:sz="0" w:val="nil"/>
+                <w:bottom w:space="0" w:sz="0" w:val="nil"/>
+                <w:right w:space="0" w:sz="0" w:val="nil"/>
+                <w:between w:space="0" w:sz="0" w:val="nil"/>
+              </w:pBdr>
+              <w:shd w:fill="auto" w:val="clear"/>
+              <w:spacing w:after="0" w:before="0" w:line="240" w:lineRule="auto"/>
+              <w:ind w:left="0" w:right="0" w:firstLine="0"/>
+              <w:jc w:val="left"/>
+              <w:rPr>
+                <w:sz w:val="20"/>
+                <w:szCs w:val="20"/>
+              </w:rPr>
+            </w:pPr>
+            <w:r>
+              <w:rPr>
+                <w:rtl w:val="0"/>
+              </w:rPr>
+            </w:r>
+          </w:p>
+        </w:tc>
+        <w:tc>
+          <w:tcPr>
+            <w:shd w:fill="auto" w:val="clear"/>
+            <w:tcMar>
+              <w:top w:w="100.0" w:type="dxa"/>
+              <w:left w:w="100.0" w:type="dxa"/>
+              <w:bottom w:w="100.0" w:type="dxa"/>
+              <w:right w:w="100.0" w:type="dxa"/>
+            </w:tcMar>
+            <w:vAlign w:val="top"/>
+          </w:tcPr>
+          <w:p>
+            <w:pPr>
+              <w:keepNext w:val="0"/>
+              <w:keepLines w:val="0"/>
+              <w:widowControl w:val="0"/>
+              <w:pBdr>
+                <w:top w:space="0" w:sz="0" w:val="nil"/>
+                <w:left w:space="0" w:sz="0" w:val="nil"/>
+                <w:bottom w:space="0" w:sz="0" w:val="nil"/>
+                <w:right w:space="0" w:sz="0" w:val="nil"/>
+                <w:between w:space="0" w:sz="0" w:val="nil"/>
+              </w:pBdr>
+              <w:shd w:fill="auto" w:val="clear"/>
+              <w:spacing w:after="0" w:before="0" w:line="240" w:lineRule="auto"/>
+              <w:ind w:left="0" w:right="0" w:firstLine="0"/>
+              <w:jc w:val="left"/>
+              <w:rPr>
+                <w:sz w:val="20"/>
+                <w:szCs w:val="20"/>
+              </w:rPr>
+            </w:pPr>
+            <w:r>
+              <w:rPr>
+                <w:rtl w:val="0"/>
+              </w:rPr>
+            </w:r>
+          </w:p>
+        </w:tc>
+        <w:tc>
+          <w:tcPr>
+            <w:shd w:fill="auto" w:val="clear"/>
+            <w:tcMar>
+              <w:top w:w="100.0" w:type="dxa"/>
+              <w:left w:w="100.0" w:type="dxa"/>
+              <w:bottom w:w="100.0" w:type="dxa"/>
+              <w:right w:w="100.0" w:type="dxa"/>
+            </w:tcMar>
+            <w:vAlign w:val="top"/>
+          </w:tcPr>
+          <w:p>
+            <w:pPr>
+              <w:keepNext w:val="0"/>
+              <w:keepLines w:val="0"/>
+              <w:widowControl w:val="0"/>
+              <w:pBdr>
+                <w:top w:space="0" w:sz="0" w:val="nil"/>
+                <w:left w:space="0" w:sz="0" w:val="nil"/>
+                <w:bottom w:space="0" w:sz="0" w:val="nil"/>
+                <w:right w:space="0" w:sz="0" w:val="nil"/>
+                <w:between w:space="0" w:sz="0" w:val="nil"/>
+              </w:pBdr>
+              <w:shd w:fill="auto" w:val="clear"/>
+              <w:spacing w:after="0" w:before="0" w:line="240" w:lineRule="auto"/>
+              <w:ind w:left="0" w:right="0" w:firstLine="0"/>
+              <w:jc w:val="left"/>
+              <w:rPr>
+                <w:sz w:val="20"/>
+                <w:szCs w:val="20"/>
+              </w:rPr>
+            </w:pPr>
+            <w:r>
+              <w:rPr>
+                <w:rtl w:val="0"/>
+              </w:rPr>
+            </w:r>
+          </w:p>
+        </w:tc>
+      </w:tr>
+      <w:tr>
+        <w:trPr>
+          <w:cantSplit w:val="0"/>
+          <w:trHeight w:val="400" w:hRule="atLeast"/>
+          <w:tblHeader w:val="0"/>
+        </w:trPr>
+        <w:tc>
+          <w:tcPr>
+            <w:shd w:fill="auto" w:val="clear"/>
+            <w:tcMar>
+              <w:top w:w="100.0" w:type="dxa"/>
+              <w:left w:w="100.0" w:type="dxa"/>
+              <w:bottom w:w="100.0" w:type="dxa"/>
+              <w:right w:w="100.0" w:type="dxa"/>
+            </w:tcMar>
+            <w:vAlign w:val="top"/>
+          </w:tcPr>
+          <w:p>
+            <w:pPr>
+              <w:keepNext w:val="0"/>
+              <w:keepLines w:val="0"/>
+              <w:widowControl w:val="0"/>
+              <w:pBdr>
+                <w:top w:space="0" w:sz="0" w:val="nil"/>
+                <w:left w:space="0" w:sz="0" w:val="nil"/>
+                <w:bottom w:space="0" w:sz="0" w:val="nil"/>
+                <w:right w:space="0" w:sz="0" w:val="nil"/>
+                <w:between w:space="0" w:sz="0" w:val="nil"/>
+              </w:pBdr>
+              <w:shd w:fill="auto" w:val="clear"/>
+              <w:spacing w:after="0" w:before="0" w:line="240" w:lineRule="auto"/>
+              <w:ind w:left="0" w:right="0" w:firstLine="0"/>
+              <w:jc w:val="left"/>
+              <w:rPr>
+                <w:sz w:val="20"/>
+                <w:szCs w:val="20"/>
+              </w:rPr>
+            </w:pPr>
+            <w:r>
+              <w:rPr>
+                <w:sz w:val="20"/>
+                <w:szCs w:val="20"/>
+                <w:rtl w:val="0"/>
+              </w:rPr>
+              <w:t xml:space="preserve">dataNascimento</w:t>
+            </w:r>
+          </w:p>
+        </w:tc>
+        <w:tc>
+          <w:tcPr>
+            <w:shd w:fill="auto" w:val="clear"/>
+            <w:tcMar>
+              <w:top w:w="100.0" w:type="dxa"/>
+              <w:left w:w="100.0" w:type="dxa"/>
+              <w:bottom w:w="100.0" w:type="dxa"/>
+              <w:right w:w="100.0" w:type="dxa"/>
+            </w:tcMar>
+            <w:vAlign w:val="top"/>
+          </w:tcPr>
+          <w:p>
+            <w:pPr>
+              <w:widowControl w:val="0"/>
+              <w:spacing w:line="240" w:lineRule="auto"/>
+              <w:rPr>
+                <w:sz w:val="20"/>
+                <w:szCs w:val="20"/>
+              </w:rPr>
+            </w:pPr>
+            <w:r>
+              <w:rPr>
+                <w:sz w:val="20"/>
+                <w:szCs w:val="20"/>
+                <w:rtl w:val="0"/>
+              </w:rPr>
+              <w:t xml:space="preserve">Date</w:t>
+            </w:r>
+          </w:p>
+        </w:tc>
+        <w:tc>
+          <w:tcPr>
+            <w:shd w:fill="auto" w:val="clear"/>
+            <w:tcMar>
+              <w:top w:w="100.0" w:type="dxa"/>
+              <w:left w:w="100.0" w:type="dxa"/>
+              <w:bottom w:w="100.0" w:type="dxa"/>
+              <w:right w:w="100.0" w:type="dxa"/>
+            </w:tcMar>
+            <w:vAlign w:val="top"/>
+          </w:tcPr>
+          <w:p>
+            <w:pPr>
+              <w:keepNext w:val="0"/>
+              <w:keepLines w:val="0"/>
+              <w:widowControl w:val="0"/>
+              <w:pBdr>
+                <w:top w:space="0" w:sz="0" w:val="nil"/>
+                <w:left w:space="0" w:sz="0" w:val="nil"/>
+                <w:bottom w:space="0" w:sz="0" w:val="nil"/>
+                <w:right w:space="0" w:sz="0" w:val="nil"/>
+                <w:between w:space="0" w:sz="0" w:val="nil"/>
+              </w:pBdr>
+              <w:shd w:fill="auto" w:val="clear"/>
+              <w:spacing w:after="0" w:before="0" w:line="240" w:lineRule="auto"/>
+              <w:ind w:left="0" w:right="0" w:firstLine="0"/>
+              <w:jc w:val="left"/>
+              <w:rPr>
+                <w:sz w:val="20"/>
+                <w:szCs w:val="20"/>
+              </w:rPr>
+            </w:pPr>
+            <w:r>
+              <w:rPr>
+                <w:sz w:val="20"/>
+                <w:szCs w:val="20"/>
+                <w:rtl w:val="0"/>
+              </w:rPr>
+              <w:t xml:space="preserve">3 bytes</w:t>
+            </w:r>
+          </w:p>
+        </w:tc>
+        <w:tc>
+          <w:tcPr>
+            <w:shd w:fill="auto" w:val="clear"/>
+            <w:tcMar>
+              <w:top w:w="100.0" w:type="dxa"/>
+              <w:left w:w="100.0" w:type="dxa"/>
+              <w:bottom w:w="100.0" w:type="dxa"/>
+              <w:right w:w="100.0" w:type="dxa"/>
+            </w:tcMar>
+            <w:vAlign w:val="top"/>
+          </w:tcPr>
+          <w:p>
+            <w:pPr>
+              <w:keepNext w:val="0"/>
+              <w:keepLines w:val="0"/>
+              <w:widowControl w:val="0"/>
+              <w:pBdr>
+                <w:top w:space="0" w:sz="0" w:val="nil"/>
+                <w:left w:space="0" w:sz="0" w:val="nil"/>
+                <w:bottom w:space="0" w:sz="0" w:val="nil"/>
+                <w:right w:space="0" w:sz="0" w:val="nil"/>
+                <w:between w:space="0" w:sz="0" w:val="nil"/>
+              </w:pBdr>
+              <w:shd w:fill="auto" w:val="clear"/>
+              <w:spacing w:after="0" w:before="0" w:line="240" w:lineRule="auto"/>
+              <w:ind w:left="0" w:right="0" w:firstLine="0"/>
+              <w:jc w:val="left"/>
+              <w:rPr>
+                <w:sz w:val="20"/>
+                <w:szCs w:val="20"/>
+              </w:rPr>
+            </w:pPr>
+            <w:r>
+              <w:rPr>
+                <w:rtl w:val="0"/>
+              </w:rPr>
+            </w:r>
+          </w:p>
+        </w:tc>
+        <w:tc>
+          <w:tcPr>
+            <w:shd w:fill="auto" w:val="clear"/>
+            <w:tcMar>
+              <w:top w:w="100.0" w:type="dxa"/>
+              <w:left w:w="100.0" w:type="dxa"/>
+              <w:bottom w:w="100.0" w:type="dxa"/>
+              <w:right w:w="100.0" w:type="dxa"/>
+            </w:tcMar>
+            <w:vAlign w:val="top"/>
+          </w:tcPr>
+          <w:p>
+            <w:pPr>
+              <w:keepNext w:val="0"/>
+              <w:keepLines w:val="0"/>
+              <w:widowControl w:val="0"/>
+              <w:pBdr>
+                <w:top w:space="0" w:sz="0" w:val="nil"/>
+                <w:left w:space="0" w:sz="0" w:val="nil"/>
+                <w:bottom w:space="0" w:sz="0" w:val="nil"/>
+                <w:right w:space="0" w:sz="0" w:val="nil"/>
+                <w:between w:space="0" w:sz="0" w:val="nil"/>
+              </w:pBdr>
+              <w:shd w:fill="auto" w:val="clear"/>
+              <w:spacing w:after="0" w:before="0" w:line="240" w:lineRule="auto"/>
+              <w:ind w:left="0" w:right="0" w:firstLine="0"/>
+              <w:jc w:val="left"/>
+              <w:rPr>
+                <w:sz w:val="20"/>
+                <w:szCs w:val="20"/>
+              </w:rPr>
+            </w:pPr>
+            <w:r>
+              <w:rPr>
+                <w:rtl w:val="0"/>
+              </w:rPr>
+            </w:r>
+          </w:p>
+        </w:tc>
+        <w:tc>
+          <w:tcPr>
+            <w:shd w:fill="auto" w:val="clear"/>
+            <w:tcMar>
+              <w:top w:w="100.0" w:type="dxa"/>
+              <w:left w:w="100.0" w:type="dxa"/>
+              <w:bottom w:w="100.0" w:type="dxa"/>
+              <w:right w:w="100.0" w:type="dxa"/>
+            </w:tcMar>
+            <w:vAlign w:val="top"/>
+          </w:tcPr>
+          <w:p>
+            <w:pPr>
+              <w:keepNext w:val="0"/>
+              <w:keepLines w:val="0"/>
+              <w:widowControl w:val="0"/>
+              <w:pBdr>
+                <w:top w:space="0" w:sz="0" w:val="nil"/>
+                <w:left w:space="0" w:sz="0" w:val="nil"/>
+                <w:bottom w:space="0" w:sz="0" w:val="nil"/>
+                <w:right w:space="0" w:sz="0" w:val="nil"/>
+                <w:between w:space="0" w:sz="0" w:val="nil"/>
+              </w:pBdr>
+              <w:shd w:fill="auto" w:val="clear"/>
+              <w:spacing w:after="0" w:before="0" w:line="240" w:lineRule="auto"/>
+              <w:ind w:left="0" w:right="0" w:firstLine="0"/>
+              <w:jc w:val="left"/>
+              <w:rPr>
+                <w:sz w:val="20"/>
+                <w:szCs w:val="20"/>
+              </w:rPr>
+            </w:pPr>
+            <w:r>
+              <w:rPr>
+                <w:rtl w:val="0"/>
+              </w:rPr>
+            </w:r>
+          </w:p>
+        </w:tc>
+        <w:tc>
+          <w:tcPr>
+            <w:shd w:fill="auto" w:val="clear"/>
+            <w:tcMar>
+              <w:top w:w="100.0" w:type="dxa"/>
+              <w:left w:w="100.0" w:type="dxa"/>
+              <w:bottom w:w="100.0" w:type="dxa"/>
+              <w:right w:w="100.0" w:type="dxa"/>
+            </w:tcMar>
+            <w:vAlign w:val="top"/>
+          </w:tcPr>
+          <w:p>
+            <w:pPr>
+              <w:keepNext w:val="0"/>
+              <w:keepLines w:val="0"/>
+              <w:widowControl w:val="0"/>
+              <w:pBdr>
+                <w:top w:space="0" w:sz="0" w:val="nil"/>
+                <w:left w:space="0" w:sz="0" w:val="nil"/>
+                <w:bottom w:space="0" w:sz="0" w:val="nil"/>
+                <w:right w:space="0" w:sz="0" w:val="nil"/>
+                <w:between w:space="0" w:sz="0" w:val="nil"/>
+              </w:pBdr>
+              <w:shd w:fill="auto" w:val="clear"/>
+              <w:spacing w:after="0" w:before="0" w:line="240" w:lineRule="auto"/>
+              <w:ind w:left="0" w:right="0" w:firstLine="0"/>
+              <w:jc w:val="left"/>
+              <w:rPr>
+                <w:sz w:val="20"/>
+                <w:szCs w:val="20"/>
+              </w:rPr>
+            </w:pPr>
+            <w:r>
+              <w:rPr>
+                <w:rtl w:val="0"/>
+              </w:rPr>
+            </w:r>
+          </w:p>
+        </w:tc>
+      </w:tr>
+      <w:tr>
+        <w:trPr>
+          <w:cantSplit w:val="0"/>
+          <w:trHeight w:val="400" w:hRule="atLeast"/>
+          <w:tblHeader w:val="0"/>
+        </w:trPr>
+        <w:tc>
+          <w:tcPr>
+            <w:shd w:fill="auto" w:val="clear"/>
+            <w:tcMar>
+              <w:top w:w="100.0" w:type="dxa"/>
+              <w:left w:w="100.0" w:type="dxa"/>
+              <w:bottom w:w="100.0" w:type="dxa"/>
+              <w:right w:w="100.0" w:type="dxa"/>
+            </w:tcMar>
+            <w:vAlign w:val="top"/>
+          </w:tcPr>
+          <w:p>
+            <w:pPr>
+              <w:keepNext w:val="0"/>
+              <w:keepLines w:val="0"/>
+              <w:widowControl w:val="0"/>
+              <w:pBdr>
+                <w:top w:space="0" w:sz="0" w:val="nil"/>
+                <w:left w:space="0" w:sz="0" w:val="nil"/>
+                <w:bottom w:space="0" w:sz="0" w:val="nil"/>
+                <w:right w:space="0" w:sz="0" w:val="nil"/>
+                <w:between w:space="0" w:sz="0" w:val="nil"/>
+              </w:pBdr>
+              <w:shd w:fill="auto" w:val="clear"/>
+              <w:spacing w:after="0" w:before="0" w:line="240" w:lineRule="auto"/>
+              <w:ind w:left="0" w:right="0" w:firstLine="0"/>
+              <w:jc w:val="left"/>
+              <w:rPr>
+                <w:sz w:val="20"/>
+                <w:szCs w:val="20"/>
+              </w:rPr>
+            </w:pPr>
+            <w:r>
+              <w:rPr>
+                <w:sz w:val="20"/>
+                <w:szCs w:val="20"/>
+                <w:rtl w:val="0"/>
+              </w:rPr>
+              <w:t xml:space="preserve">email</w:t>
+            </w:r>
+          </w:p>
+        </w:tc>
+        <w:tc>
+          <w:tcPr>
+            <w:shd w:fill="auto" w:val="clear"/>
+            <w:tcMar>
+              <w:top w:w="100.0" w:type="dxa"/>
+              <w:left w:w="100.0" w:type="dxa"/>
+              <w:bottom w:w="100.0" w:type="dxa"/>
+              <w:right w:w="100.0" w:type="dxa"/>
+            </w:tcMar>
+            <w:vAlign w:val="top"/>
+          </w:tcPr>
+          <w:p>
+            <w:pPr>
+              <w:widowControl w:val="0"/>
+              <w:spacing w:line="240" w:lineRule="auto"/>
+              <w:rPr>
+                <w:sz w:val="20"/>
+                <w:szCs w:val="20"/>
+              </w:rPr>
+            </w:pPr>
+            <w:r>
+              <w:rPr>
+                <w:sz w:val="20"/>
+                <w:szCs w:val="20"/>
+                <w:rtl w:val="0"/>
+              </w:rPr>
+              <w:t xml:space="preserve">Caractere</w:t>
+            </w:r>
+          </w:p>
+        </w:tc>
+        <w:tc>
+          <w:tcPr>
+            <w:shd w:fill="auto" w:val="clear"/>
+            <w:tcMar>
+              <w:top w:w="100.0" w:type="dxa"/>
+              <w:left w:w="100.0" w:type="dxa"/>
+              <w:bottom w:w="100.0" w:type="dxa"/>
+              <w:right w:w="100.0" w:type="dxa"/>
+            </w:tcMar>
+            <w:vAlign w:val="top"/>
+          </w:tcPr>
+          <w:p>
+            <w:pPr>
+              <w:keepNext w:val="0"/>
+              <w:keepLines w:val="0"/>
+              <w:widowControl w:val="0"/>
+              <w:pBdr>
+                <w:top w:space="0" w:sz="0" w:val="nil"/>
+                <w:left w:space="0" w:sz="0" w:val="nil"/>
+                <w:bottom w:space="0" w:sz="0" w:val="nil"/>
+                <w:right w:space="0" w:sz="0" w:val="nil"/>
+                <w:between w:space="0" w:sz="0" w:val="nil"/>
+              </w:pBdr>
+              <w:shd w:fill="auto" w:val="clear"/>
+              <w:spacing w:after="0" w:before="0" w:line="240" w:lineRule="auto"/>
+              <w:ind w:left="0" w:right="0" w:firstLine="0"/>
+              <w:jc w:val="left"/>
+              <w:rPr>
+                <w:sz w:val="20"/>
+                <w:szCs w:val="20"/>
+              </w:rPr>
+            </w:pPr>
+            <w:r>
+              <w:rPr>
+                <w:sz w:val="20"/>
+                <w:szCs w:val="20"/>
+                <w:rtl w:val="0"/>
+              </w:rPr>
+              <w:t xml:space="preserve">150 bytes</w:t>
             </w:r>
           </w:p>
         </w:tc>
@@ -2757,7 +3648,7 @@
           <w:szCs w:val="20"/>
           <w:rtl w:val="0"/>
         </w:rPr>
-        <w:t xml:space="preserve">Total de bytes de cada registro: ??? bytes</w:t>
+        <w:t xml:space="preserve">Total de bytes de cada registro: 201 bytes</w:t>
       </w:r>
     </w:p>
     <w:p>

</xml_diff>